<commit_message>
generated generic course outlines for cse 104 & cse 208. also modified course outline for cse 104
</commit_message>
<xml_diff>
--- a/FALL 19/CSE 104/CSE-104 CourseOutline - SaD.docx
+++ b/FALL 19/CSE 104/CSE-104 CourseOutline - SaD.docx
@@ -1227,7 +1227,13 @@
               <w:rPr>
                 <w:rFonts w:ascii="CastleTLig" w:eastAsia="CastleTLig" w:hAnsi="CastleTLig" w:cs="CastleTLig"/>
               </w:rPr>
-              <w:t>20</w:t>
+              <w:t>2</w:t>
+            </w:r>
+            <w:r>
+              <w:rPr>
+                <w:rFonts w:ascii="CastleTLig" w:eastAsia="CastleTLig" w:hAnsi="CastleTLig" w:cs="CastleTLig"/>
+              </w:rPr>
+              <w:t>4</w:t>
             </w:r>
           </w:p>
         </w:tc>
@@ -1280,7 +1286,13 @@
               <w:rPr>
                 <w:rFonts w:ascii="CastleTLig" w:eastAsia="CastleTLig" w:hAnsi="CastleTLig" w:cs="CastleTLig"/>
               </w:rPr>
-              <w:t>20</w:t>
+              <w:t>2</w:t>
+            </w:r>
+            <w:r>
+              <w:rPr>
+                <w:rFonts w:ascii="CastleTLig" w:eastAsia="CastleTLig" w:hAnsi="CastleTLig" w:cs="CastleTLig"/>
+              </w:rPr>
+              <w:t>4</w:t>
             </w:r>
           </w:p>
         </w:tc>
@@ -2102,13 +2114,6 @@
                 <w:szCs w:val="20"/>
               </w:rPr>
             </w:pPr>
-            <w:r>
-              <w:rPr>
-                <w:sz w:val="20"/>
-                <w:szCs w:val="20"/>
-              </w:rPr>
-              <w:t>MJ</w:t>
-            </w:r>
           </w:p>
         </w:tc>
         <w:tc>
@@ -2124,13 +2129,6 @@
                 <w:szCs w:val="20"/>
               </w:rPr>
             </w:pPr>
-            <w:r>
-              <w:rPr>
-                <w:sz w:val="20"/>
-                <w:szCs w:val="20"/>
-              </w:rPr>
-              <w:t>MJ</w:t>
-            </w:r>
           </w:p>
         </w:tc>
         <w:tc>
@@ -2146,13 +2144,6 @@
                 <w:szCs w:val="20"/>
               </w:rPr>
             </w:pPr>
-            <w:r>
-              <w:rPr>
-                <w:sz w:val="20"/>
-                <w:szCs w:val="20"/>
-              </w:rPr>
-              <w:t>MJ</w:t>
-            </w:r>
           </w:p>
         </w:tc>
         <w:tc>
@@ -2173,7 +2164,14 @@
                 <w:sz w:val="20"/>
                 <w:szCs w:val="20"/>
               </w:rPr>
-              <w:t>MJ</w:t>
+              <w:t>M</w:t>
+            </w:r>
+            <w:r>
+              <w:rPr>
+                <w:sz w:val="20"/>
+                <w:szCs w:val="20"/>
+              </w:rPr>
+              <w:t>N</w:t>
             </w:r>
           </w:p>
         </w:tc>
@@ -2235,6 +2233,13 @@
                 <w:szCs w:val="20"/>
               </w:rPr>
             </w:pPr>
+            <w:r>
+              <w:rPr>
+                <w:sz w:val="20"/>
+                <w:szCs w:val="20"/>
+              </w:rPr>
+              <w:t>MN</w:t>
+            </w:r>
           </w:p>
         </w:tc>
         <w:tc>
@@ -2272,13 +2277,6 @@
                 <w:szCs w:val="20"/>
               </w:rPr>
             </w:pPr>
-            <w:r>
-              <w:rPr>
-                <w:sz w:val="20"/>
-                <w:szCs w:val="20"/>
-              </w:rPr>
-              <w:t>MN</w:t>
-            </w:r>
           </w:p>
         </w:tc>
         <w:tc>
@@ -3189,7 +3187,7 @@
                 <w:sz w:val="24"/>
                 <w:szCs w:val="24"/>
               </w:rPr>
-              <w:t>2</w:t>
+              <w:t>5</w:t>
             </w:r>
           </w:p>
         </w:tc>
@@ -3399,7 +3397,14 @@
                 <w:sz w:val="24"/>
                 <w:szCs w:val="24"/>
               </w:rPr>
-              <w:t>22</w:t>
+              <w:t>2</w:t>
+            </w:r>
+            <w:r>
+              <w:rPr>
+                <w:sz w:val="24"/>
+                <w:szCs w:val="24"/>
+              </w:rPr>
+              <w:t>4</w:t>
             </w:r>
           </w:p>
         </w:tc>
@@ -7179,7 +7184,23 @@
                 <w:sz w:val="20"/>
                 <w:szCs w:val="20"/>
               </w:rPr>
-              <w:t xml:space="preserve"> -Create, select and apply appropriate techniques, resources, and modern engineering and IT tools, including prediction and modelling, to complex engineering activities, with an understanding of the limitations;</w:t>
+              <w:t xml:space="preserve"> -Create, select and apply appropriate techniques, resources, and modern engineering and IT tools, including prediction and </w:t>
+            </w:r>
+            <w:r>
+              <w:rPr>
+                <w:rFonts w:ascii="CastleTLig" w:eastAsia="CastleTLig" w:hAnsi="CastleTLig" w:cs="CastleTLig"/>
+                <w:sz w:val="20"/>
+                <w:szCs w:val="20"/>
+              </w:rPr>
+              <w:t>modeling</w:t>
+            </w:r>
+            <w:r>
+              <w:rPr>
+                <w:rFonts w:ascii="CastleTLig" w:eastAsia="CastleTLig" w:hAnsi="CastleTLig" w:cs="CastleTLig"/>
+                <w:sz w:val="20"/>
+                <w:szCs w:val="20"/>
+              </w:rPr>
+              <w:t>, to complex engineering activities, with an understanding of the limitations;</w:t>
             </w:r>
           </w:p>
           <w:p>
@@ -7479,7 +7500,7 @@
                           <a:blip r:embed="rId12" cstate="print">
                             <a:extLst>
                               <a:ext uri="{28A0092B-C50C-407E-A947-70E740481C1C}">
-                                <a14:useLocalDpi xmlns:a14="http://schemas.microsoft.com/office/drawing/2010/main" xmlns:wps="http://schemas.microsoft.com/office/word/2010/wordprocessingShape" xmlns:wpi="http://schemas.microsoft.com/office/word/2010/wordprocessingInk" xmlns:wpg="http://schemas.microsoft.com/office/word/2010/wordprocessingGroup" xmlns:w15="http://schemas.microsoft.com/office/word/2012/wordml" xmlns:w14="http://schemas.microsoft.com/office/word/2010/wordml" xmlns:w="http://schemas.openxmlformats.org/wordprocessingml/2006/main" xmlns:w10="urn:schemas-microsoft-com:office:word" xmlns:wp14="http://schemas.microsoft.com/office/word/2010/wordprocessingDrawing" xmlns:v="urn:schemas-microsoft-com:vml" xmlns:o="urn:schemas-microsoft-com:office:office" xmlns:mc="http://schemas.openxmlformats.org/markup-compatibility/2006" xmlns:wpc="http://schemas.microsoft.com/office/word/2010/wordprocessingCanvas" xmlns="" val="0"/>
+                                <a14:useLocalDpi xmlns="" xmlns:wpc="http://schemas.microsoft.com/office/word/2010/wordprocessingCanvas" xmlns:mc="http://schemas.openxmlformats.org/markup-compatibility/2006" xmlns:o="urn:schemas-microsoft-com:office:office" xmlns:v="urn:schemas-microsoft-com:vml" xmlns:wp14="http://schemas.microsoft.com/office/word/2010/wordprocessingDrawing" xmlns:w10="urn:schemas-microsoft-com:office:word" xmlns:w="http://schemas.openxmlformats.org/wordprocessingml/2006/main" xmlns:w14="http://schemas.microsoft.com/office/word/2010/wordml" xmlns:w15="http://schemas.microsoft.com/office/word/2012/wordml" xmlns:wpg="http://schemas.microsoft.com/office/word/2010/wordprocessingGroup" xmlns:wpi="http://schemas.microsoft.com/office/word/2010/wordprocessingInk" xmlns:wps="http://schemas.microsoft.com/office/word/2010/wordprocessingShape" xmlns:a14="http://schemas.microsoft.com/office/drawing/2010/main" val="0"/>
                               </a:ext>
                             </a:extLst>
                           </a:blip>
@@ -7499,7 +7520,7 @@
                           </a:ln>
                           <a:extLst>
                             <a:ext uri="{53640926-AAD7-44D8-BBD7-CCE9431645EC}">
-                              <a14:shadowObscured xmlns:a14="http://schemas.microsoft.com/office/drawing/2010/main" xmlns:wps="http://schemas.microsoft.com/office/word/2010/wordprocessingShape" xmlns:wpi="http://schemas.microsoft.com/office/word/2010/wordprocessingInk" xmlns:wpg="http://schemas.microsoft.com/office/word/2010/wordprocessingGroup" xmlns:w15="http://schemas.microsoft.com/office/word/2012/wordml" xmlns:w14="http://schemas.microsoft.com/office/word/2010/wordml" xmlns:w="http://schemas.openxmlformats.org/wordprocessingml/2006/main" xmlns:w10="urn:schemas-microsoft-com:office:word" xmlns:wp14="http://schemas.microsoft.com/office/word/2010/wordprocessingDrawing" xmlns:v="urn:schemas-microsoft-com:vml" xmlns:o="urn:schemas-microsoft-com:office:office" xmlns:mc="http://schemas.openxmlformats.org/markup-compatibility/2006" xmlns:wpc="http://schemas.microsoft.com/office/word/2010/wordprocessingCanvas" xmlns=""/>
+                              <a14:shadowObscured xmlns="" xmlns:wpc="http://schemas.microsoft.com/office/word/2010/wordprocessingCanvas" xmlns:mc="http://schemas.openxmlformats.org/markup-compatibility/2006" xmlns:o="urn:schemas-microsoft-com:office:office" xmlns:v="urn:schemas-microsoft-com:vml" xmlns:wp14="http://schemas.microsoft.com/office/word/2010/wordprocessingDrawing" xmlns:w10="urn:schemas-microsoft-com:office:word" xmlns:w="http://schemas.openxmlformats.org/wordprocessingml/2006/main" xmlns:w14="http://schemas.microsoft.com/office/word/2010/wordml" xmlns:w15="http://schemas.microsoft.com/office/word/2012/wordml" xmlns:wpg="http://schemas.microsoft.com/office/word/2010/wordprocessingGroup" xmlns:wpi="http://schemas.microsoft.com/office/word/2010/wordprocessingInk" xmlns:wps="http://schemas.microsoft.com/office/word/2010/wordprocessingShape" xmlns:a14="http://schemas.microsoft.com/office/drawing/2010/main"/>
                             </a:ext>
                           </a:extLst>
                         </pic:spPr>

</xml_diff>